<commit_message>
Last couple of datas
</commit_message>
<xml_diff>
--- a/lab10/data_notes.docx
+++ b/lab10/data_notes.docx
@@ -452,27 +452,40 @@
             <w:tcW w:w="1699" w:type="dxa"/>
           </w:tcPr>
           <w:p>
-            <w:bookmarkStart w:id="0" w:name="_GoBack"/>
-            <w:bookmarkEnd w:id="0"/>
+            <w:r>
+              <w:t>vPR6</w:t>
+            </w:r>
           </w:p>
         </w:tc>
         <w:tc>
           <w:tcPr>
             <w:tcW w:w="1902" w:type="dxa"/>
           </w:tcPr>
-          <w:p/>
+          <w:p>
+            <w:r>
+              <w:t>5</w:t>
+            </w:r>
+          </w:p>
         </w:tc>
         <w:tc>
           <w:tcPr>
             <w:tcW w:w="1929" w:type="dxa"/>
           </w:tcPr>
-          <w:p/>
+          <w:p>
+            <w:r>
+              <w:t>2</w:t>
+            </w:r>
+          </w:p>
         </w:tc>
         <w:tc>
           <w:tcPr>
             <w:tcW w:w="1852" w:type="dxa"/>
           </w:tcPr>
-          <w:p/>
+          <w:p>
+            <w:r>
+              <w:t>5 not good</w:t>
+            </w:r>
+          </w:p>
         </w:tc>
       </w:tr>
       <w:tr>
@@ -490,25 +503,41 @@
           <w:tcPr>
             <w:tcW w:w="1699" w:type="dxa"/>
           </w:tcPr>
-          <w:p/>
+          <w:p>
+            <w:r>
+              <w:t>vPR6</w:t>
+            </w:r>
+          </w:p>
         </w:tc>
         <w:tc>
           <w:tcPr>
             <w:tcW w:w="1902" w:type="dxa"/>
           </w:tcPr>
-          <w:p/>
+          <w:p>
+            <w:r>
+              <w:t>5</w:t>
+            </w:r>
+          </w:p>
         </w:tc>
         <w:tc>
           <w:tcPr>
             <w:tcW w:w="1929" w:type="dxa"/>
           </w:tcPr>
-          <w:p/>
+          <w:p>
+            <w:r>
+              <w:t>2</w:t>
+            </w:r>
+          </w:p>
         </w:tc>
         <w:tc>
           <w:tcPr>
             <w:tcW w:w="1852" w:type="dxa"/>
           </w:tcPr>
-          <w:p/>
+          <w:p>
+            <w:r>
+              <w:t>5 not good</w:t>
+            </w:r>
+          </w:p>
         </w:tc>
       </w:tr>
       <w:tr>
@@ -516,7 +545,11 @@
           <w:tcPr>
             <w:tcW w:w="1968" w:type="dxa"/>
           </w:tcPr>
-          <w:p/>
+          <w:p>
+            <w:r>
+              <w:t>19n13009</w:t>
+            </w:r>
+          </w:p>
         </w:tc>
         <w:tc>
           <w:tcPr>
@@ -548,7 +581,11 @@
           <w:tcPr>
             <w:tcW w:w="1968" w:type="dxa"/>
           </w:tcPr>
-          <w:p/>
+          <w:p>
+            <w:r>
+              <w:t>19n13010</w:t>
+            </w:r>
+          </w:p>
         </w:tc>
         <w:tc>
           <w:tcPr>
@@ -580,7 +617,11 @@
           <w:tcPr>
             <w:tcW w:w="1968" w:type="dxa"/>
           </w:tcPr>
-          <w:p/>
+          <w:p>
+            <w:r>
+              <w:t>19n13011</w:t>
+            </w:r>
+          </w:p>
         </w:tc>
         <w:tc>
           <w:tcPr>
@@ -612,7 +653,11 @@
           <w:tcPr>
             <w:tcW w:w="1968" w:type="dxa"/>
           </w:tcPr>
-          <w:p/>
+          <w:p>
+            <w:r>
+              <w:t>19n13012</w:t>
+            </w:r>
+          </w:p>
         </w:tc>
         <w:tc>
           <w:tcPr>
@@ -644,7 +689,11 @@
           <w:tcPr>
             <w:tcW w:w="1968" w:type="dxa"/>
           </w:tcPr>
-          <w:p/>
+          <w:p>
+            <w:r>
+              <w:t>19n13008</w:t>
+            </w:r>
+          </w:p>
         </w:tc>
         <w:tc>
           <w:tcPr>
@@ -672,7 +721,10 @@
         </w:tc>
       </w:tr>
     </w:tbl>
-    <w:p/>
+    <w:p>
+      <w:bookmarkStart w:id="0" w:name="_GoBack"/>
+      <w:bookmarkEnd w:id="0"/>
+    </w:p>
     <w:sectPr>
       <w:pgSz w:w="12240" w:h="15840"/>
       <w:pgMar w:top="1440" w:right="1440" w:bottom="1440" w:left="1440" w:header="720" w:footer="720" w:gutter="0"/>

</xml_diff>